<commit_message>
951980_1 Added 16th rephrasing KB.
</commit_message>
<xml_diff>
--- a/KB-PDF-category/How to convert HTML to PDF using Blink in AWS Elastic Beanstalk.docx
+++ b/KB-PDF-category/How to convert HTML to PDF using Blink in AWS Elastic Beanstalk.docx
@@ -14,50 +14,54 @@
           <w:b/>
           <w:bCs/>
         </w:rPr>
-        <w:t>How to convert HTML to PDF using Blink in AWS Elastic Beanstalk</w:t>
-      </w:r>
-    </w:p>
-    <w:p>
-      <w:r>
-        <w:rPr>
-          <w:b/>
-          <w:bCs/>
-        </w:rPr>
-        <w:t>Steps to convert HTML to PDF using Blink in AWS Elastic Beanstalk</w:t>
-      </w:r>
-    </w:p>
-    <w:p>
-      <w:r>
-        <w:rPr>
-          <w:b/>
-          <w:bCs/>
-        </w:rPr>
-        <w:t>Step 1:</w:t>
-      </w:r>
-      <w:r>
-        <w:t> Create a new C# </w:t>
-      </w:r>
-      <w:hyperlink r:id="rId4" w:tgtFrame="_blank" w:history="1">
+        <w:t>Converting HTML to PDF using Blink in AWS Elastic Beanstalk</w:t>
+      </w:r>
+    </w:p>
+    <w:p>
+      <w:r>
+        <w:t xml:space="preserve">The Syncfusion® </w:t>
+      </w:r>
+      <w:hyperlink r:id="rId4" w:history="1">
         <w:r>
           <w:rPr>
             <w:rStyle w:val="Hyperlink"/>
-            <w:b/>
-            <w:bCs/>
           </w:rPr>
-          <w:t>ASP.NET</w:t>
+          <w:t>HTML to PDF converter</w:t>
         </w:r>
       </w:hyperlink>
       <w:r>
-        <w:t> Core Web Application project.</w:t>
-      </w:r>
-    </w:p>
-    <w:p>
-      <w:r>
+        <w:t xml:space="preserve"> enables reliable transformation of HTML webpages into PDF documents using the Blink rendering engine within AWS Elastic Beanstalk. This guide outlines a step-by-step approach to perform accurate and seamless conversions in the AWS environment while preserving the original layout and design of the HTML content.</w:t>
+      </w:r>
+    </w:p>
+    <w:p>
+      <w:r>
+        <w:rPr>
+          <w:b/>
+          <w:bCs/>
+        </w:rPr>
+        <w:t>Steps to convert HTML to PDF using Blink in AWS Elastic Beanstalk</w:t>
+      </w:r>
+    </w:p>
+    <w:p>
+      <w:r>
+        <w:rPr>
+          <w:b/>
+          <w:bCs/>
+        </w:rPr>
+        <w:t>1.Create an ASP.NET Core MVC Application</w:t>
+      </w:r>
+      <w:r>
+        <w:t>: Initiate a project using ASP.NET Core Model-View-Controller pattern.</w:t>
+      </w:r>
+      <w:r>
+        <w:rPr>
+          <w:noProof/>
+        </w:rPr>
         <w:drawing>
-          <wp:inline distT="0" distB="0" distL="0" distR="0" wp14:anchorId="598FDBAB" wp14:editId="7D69CF95">
-            <wp:extent cx="5943600" cy="3982720"/>
-            <wp:effectExtent l="0" t="0" r="0" b="0"/>
-            <wp:docPr id="1751713402" name="Picture 28" descr="Create a new C# ASP.NET Core Web Application project."/>
+          <wp:inline distT="0" distB="0" distL="0" distR="0" wp14:anchorId="487460A7" wp14:editId="33ACD111">
+            <wp:extent cx="5943600" cy="3916680"/>
+            <wp:effectExtent l="0" t="0" r="0" b="7620"/>
+            <wp:docPr id="1240491096" name="Picture 14" descr="Create new core MVC project in ASP.NET Core PDF"/>
             <wp:cNvGraphicFramePr>
               <a:graphicFrameLocks xmlns:a="http://schemas.openxmlformats.org/drawingml/2006/main" noChangeAspect="1"/>
             </wp:cNvGraphicFramePr>
@@ -65,13 +69,13 @@
               <a:graphicData uri="http://schemas.openxmlformats.org/drawingml/2006/picture">
                 <pic:pic xmlns:pic="http://schemas.openxmlformats.org/drawingml/2006/picture">
                   <pic:nvPicPr>
-                    <pic:cNvPr id="0" name="Picture 71" descr="Create a new C# ASP.NET Core Web Application project."/>
+                    <pic:cNvPr id="0" name="Picture 36" descr="Create new core MVC project in ASP.NET Core PDF"/>
                     <pic:cNvPicPr>
                       <a:picLocks noChangeAspect="1" noChangeArrowheads="1"/>
                     </pic:cNvPicPr>
                   </pic:nvPicPr>
                   <pic:blipFill>
-                    <a:blip r:embed="rId5">
+                    <a:blip r:embed="rId5" cstate="print">
                       <a:extLst>
                         <a:ext uri="{28A0092B-C50C-407E-A947-70E740481C1C}">
                           <a14:useLocalDpi xmlns:a14="http://schemas.microsoft.com/office/drawing/2010/main" val="0"/>
@@ -86,7 +90,7 @@
                   <pic:spPr bwMode="auto">
                     <a:xfrm>
                       <a:off x="0" y="0"/>
-                      <a:ext cx="5943600" cy="3982720"/>
+                      <a:ext cx="5943600" cy="3916680"/>
                     </a:xfrm>
                     <a:prstGeom prst="rect">
                       <a:avLst/>
@@ -112,24 +116,30 @@
           <w:b/>
           <w:bCs/>
         </w:rPr>
-        <w:t>Step 2:</w:t>
-      </w:r>
-      <w:r>
-        <w:t> In configuration windows, name your project and select </w:t>
-      </w:r>
-      <w:r>
-        <w:rPr>
-          <w:b/>
-          <w:bCs/>
-        </w:rPr>
-        <w:t>Next</w:t>
-      </w:r>
-      <w:r>
-        <w:t>.</w:t>
-      </w:r>
-    </w:p>
-    <w:p>
-      <w:r>
+        <w:t>2.</w:t>
+      </w:r>
+      <w:r>
+        <w:t xml:space="preserve"> </w:t>
+      </w:r>
+      <w:r>
+        <w:rPr>
+          <w:b/>
+          <w:bCs/>
+        </w:rPr>
+        <w:t>Configure Your Project:</w:t>
+      </w:r>
+      <w:r>
+        <w:t xml:space="preserve"> </w:t>
+      </w:r>
+      <w:r>
+        <w:t>On the configuration page, provide a project name and proceed by selecting Next.</w:t>
+      </w:r>
+    </w:p>
+    <w:p>
+      <w:r>
+        <w:rPr>
+          <w:noProof/>
+        </w:rPr>
         <w:lastRenderedPageBreak/>
         <w:drawing>
           <wp:inline distT="0" distB="0" distL="0" distR="0" wp14:anchorId="7EEB0403" wp14:editId="3A7DE343">
@@ -184,11 +194,14 @@
     <w:p/>
     <w:p>
       <w:r>
+        <w:rPr>
+          <w:noProof/>
+        </w:rPr>
         <w:drawing>
-          <wp:inline distT="0" distB="0" distL="0" distR="0" wp14:anchorId="1905DF94" wp14:editId="102FF9EB">
-            <wp:extent cx="5943600" cy="3830320"/>
-            <wp:effectExtent l="0" t="0" r="0" b="0"/>
-            <wp:docPr id="1928984551" name="Picture 26" descr="Select the framework"/>
+          <wp:inline distT="0" distB="0" distL="0" distR="0" wp14:anchorId="0E81A956" wp14:editId="6A60162C">
+            <wp:extent cx="5943600" cy="3961130"/>
+            <wp:effectExtent l="0" t="0" r="0" b="1270"/>
+            <wp:docPr id="1711222894" name="Picture 1" descr="AWS Elastic Beanstalk Step2.1"/>
             <wp:cNvGraphicFramePr>
               <a:graphicFrameLocks xmlns:a="http://schemas.openxmlformats.org/drawingml/2006/main" noChangeAspect="1"/>
             </wp:cNvGraphicFramePr>
@@ -196,7 +209,7 @@
               <a:graphicData uri="http://schemas.openxmlformats.org/drawingml/2006/picture">
                 <pic:pic xmlns:pic="http://schemas.openxmlformats.org/drawingml/2006/picture">
                   <pic:nvPicPr>
-                    <pic:cNvPr id="0" name="Picture 73" descr="Select the framework"/>
+                    <pic:cNvPr id="0" name="Picture 1" descr="AWS Elastic Beanstalk Step2.1"/>
                     <pic:cNvPicPr>
                       <a:picLocks noChangeAspect="1" noChangeArrowheads="1"/>
                     </pic:cNvPicPr>
@@ -217,7 +230,7 @@
                   <pic:spPr bwMode="auto">
                     <a:xfrm>
                       <a:off x="0" y="0"/>
-                      <a:ext cx="5943600" cy="3830320"/>
+                      <a:ext cx="5943600" cy="3961130"/>
                     </a:xfrm>
                     <a:prstGeom prst="rect">
                       <a:avLst/>
@@ -244,57 +257,43 @@
           <w:b/>
           <w:bCs/>
         </w:rPr>
-        <w:t>Step 3:</w:t>
-      </w:r>
-      <w:r>
-        <w:t> Install the </w:t>
-      </w:r>
-      <w:proofErr w:type="spellStart"/>
-      <w:r>
-        <w:fldChar w:fldCharType="begin"/>
-      </w:r>
-      <w:r>
-        <w:instrText>HYPERLINK "https://www.nuget.org/packages/Syncfusion.HtmlToPdfConverter.Net.Aws/" \t "_blank"</w:instrText>
-      </w:r>
-      <w:r>
-        <w:fldChar w:fldCharType="separate"/>
-      </w:r>
-      <w:r>
-        <w:rPr>
-          <w:rStyle w:val="Hyperlink"/>
-          <w:b/>
-          <w:bCs/>
-        </w:rPr>
-        <w:t>Syncfusion.HtmlToPdfConverter.Net.Aws</w:t>
-      </w:r>
-      <w:proofErr w:type="spellEnd"/>
-      <w:r>
-        <w:fldChar w:fldCharType="end"/>
-      </w:r>
-      <w:r>
-        <w:t> NuGet package as a reference to your AWS Elastic Beanstalk project from </w:t>
-      </w:r>
-      <w:hyperlink r:id="rId8" w:tgtFrame="_blank" w:history="1">
+        <w:t>3.</w:t>
+      </w:r>
+      <w:r>
+        <w:rPr>
+          <w:b/>
+          <w:bCs/>
+        </w:rPr>
+        <w:t>Install Required Packages</w:t>
+      </w:r>
+      <w:r>
+        <w:t>:</w:t>
+      </w:r>
+      <w:r>
+        <w:t xml:space="preserve"> </w:t>
+      </w:r>
+      <w:r>
+        <w:t xml:space="preserve">Add the </w:t>
+      </w:r>
+      <w:hyperlink r:id="rId8" w:history="1">
         <w:r>
           <w:rPr>
             <w:rStyle w:val="Hyperlink"/>
-            <w:b/>
-            <w:bCs/>
           </w:rPr>
-          <w:t>NuGet.org</w:t>
+          <w:t>Syncfusion.HtmlToPdfConverter.Net.Aws</w:t>
         </w:r>
       </w:hyperlink>
       <w:r>
-        <w:t>.</w:t>
+        <w:t xml:space="preserve"> NuGet package to your project.</w:t>
       </w:r>
     </w:p>
     <w:p>
       <w:r>
         <w:drawing>
-          <wp:inline distT="0" distB="0" distL="0" distR="0" wp14:anchorId="115EE73E" wp14:editId="644A35D6">
-            <wp:extent cx="5943600" cy="1488440"/>
-            <wp:effectExtent l="0" t="0" r="0" b="0"/>
-            <wp:docPr id="54646303" name="Picture 25" descr="Install the HTML to PDF AWS nuget package."/>
+          <wp:inline distT="0" distB="0" distL="0" distR="0" wp14:anchorId="3C270F40" wp14:editId="4818BAC1">
+            <wp:extent cx="5943600" cy="3212465"/>
+            <wp:effectExtent l="0" t="0" r="0" b="6985"/>
+            <wp:docPr id="2063160169" name="Picture 1"/>
             <wp:cNvGraphicFramePr>
               <a:graphicFrameLocks xmlns:a="http://schemas.openxmlformats.org/drawingml/2006/main" noChangeAspect="1"/>
             </wp:cNvGraphicFramePr>
@@ -302,36 +301,23 @@
               <a:graphicData uri="http://schemas.openxmlformats.org/drawingml/2006/picture">
                 <pic:pic xmlns:pic="http://schemas.openxmlformats.org/drawingml/2006/picture">
                   <pic:nvPicPr>
-                    <pic:cNvPr id="0" name="Picture 74" descr="Install the HTML to PDF AWS nuget package."/>
-                    <pic:cNvPicPr>
-                      <a:picLocks noChangeAspect="1" noChangeArrowheads="1"/>
-                    </pic:cNvPicPr>
+                    <pic:cNvPr id="2063160169" name=""/>
+                    <pic:cNvPicPr/>
                   </pic:nvPicPr>
                   <pic:blipFill>
-                    <a:blip r:embed="rId9">
-                      <a:extLst>
-                        <a:ext uri="{28A0092B-C50C-407E-A947-70E740481C1C}">
-                          <a14:useLocalDpi xmlns:a14="http://schemas.microsoft.com/office/drawing/2010/main" val="0"/>
-                        </a:ext>
-                      </a:extLst>
-                    </a:blip>
-                    <a:srcRect/>
+                    <a:blip r:embed="rId9"/>
                     <a:stretch>
                       <a:fillRect/>
                     </a:stretch>
                   </pic:blipFill>
-                  <pic:spPr bwMode="auto">
+                  <pic:spPr>
                     <a:xfrm>
                       <a:off x="0" y="0"/>
-                      <a:ext cx="5943600" cy="1488440"/>
+                      <a:ext cx="5943600" cy="3212465"/>
                     </a:xfrm>
                     <a:prstGeom prst="rect">
                       <a:avLst/>
                     </a:prstGeom>
-                    <a:noFill/>
-                    <a:ln>
-                      <a:noFill/>
-                    </a:ln>
                   </pic:spPr>
                 </pic:pic>
               </a:graphicData>
@@ -349,878 +335,403 @@
           <w:b/>
           <w:bCs/>
         </w:rPr>
-        <w:t>Step 4:</w:t>
-      </w:r>
-      <w:r>
-        <w:t xml:space="preserve"> A default controller named </w:t>
-      </w:r>
-      <w:proofErr w:type="spellStart"/>
-      <w:r>
-        <w:t>HomeController.cs</w:t>
-      </w:r>
-      <w:proofErr w:type="spellEnd"/>
-      <w:r>
-        <w:t xml:space="preserve"> gets added to create the </w:t>
-      </w:r>
-      <w:hyperlink r:id="rId10" w:tgtFrame="_blank" w:history="1">
-        <w:r>
-          <w:rPr>
-            <w:rStyle w:val="Hyperlink"/>
-            <w:b/>
-            <w:bCs/>
-          </w:rPr>
-          <w:t>ASP.NET</w:t>
-        </w:r>
-      </w:hyperlink>
-      <w:r>
-        <w:t xml:space="preserve"> Core MVC project. Include the following namespaces in that </w:t>
-      </w:r>
-      <w:proofErr w:type="spellStart"/>
-      <w:r>
-        <w:t>HomeController.cs</w:t>
-      </w:r>
-      <w:proofErr w:type="spellEnd"/>
-      <w:r>
-        <w:t xml:space="preserve"> file.</w:t>
-      </w:r>
-    </w:p>
-    <w:p>
-      <w:r>
-        <w:rPr>
-          <w:b/>
-          <w:bCs/>
-        </w:rPr>
-        <w:t>using</w:t>
+        <w:t>4</w:t>
+      </w:r>
+      <w:r>
+        <w:rPr>
+          <w:b/>
+          <w:bCs/>
+        </w:rPr>
+        <w:t>.</w:t>
+      </w:r>
+      <w:r>
+        <w:t> </w:t>
+      </w:r>
+      <w:r>
+        <w:t>Set Up Your Controller:</w:t>
       </w:r>
       <w:r>
         <w:t xml:space="preserve"> </w:t>
       </w:r>
-      <w:proofErr w:type="spellStart"/>
-      <w:r>
-        <w:t>Syncfusion.</w:t>
-      </w:r>
-      <w:proofErr w:type="gramStart"/>
-      <w:r>
-        <w:t>Pdf</w:t>
-      </w:r>
-      <w:proofErr w:type="spellEnd"/>
-      <w:r>
-        <w:t>;</w:t>
-      </w:r>
-      <w:proofErr w:type="gramEnd"/>
-    </w:p>
-    <w:p>
-      <w:r>
-        <w:rPr>
-          <w:b/>
-          <w:bCs/>
-        </w:rPr>
-        <w:t>using</w:t>
+      <w:r>
+        <w:t>In the HomeController.cs, include the necessary namespaces</w:t>
+      </w:r>
+      <w:r>
+        <w:t>.</w:t>
+      </w:r>
+    </w:p>
+    <w:tbl>
+      <w:tblPr>
+        <w:tblStyle w:val="TableGrid"/>
+        <w:tblW w:w="0" w:type="auto"/>
+        <w:tblLook w:val="04A0" w:firstRow="1" w:lastRow="0" w:firstColumn="1" w:lastColumn="0" w:noHBand="0" w:noVBand="1"/>
+      </w:tblPr>
+      <w:tblGrid>
+        <w:gridCol w:w="9350"/>
+      </w:tblGrid>
+      <w:tr>
+        <w:tc>
+          <w:tcPr>
+            <w:tcW w:w="9350" w:type="dxa"/>
+          </w:tcPr>
+          <w:p>
+            <w:r>
+              <w:rPr>
+                <w:b/>
+                <w:bCs/>
+              </w:rPr>
+              <w:t>using</w:t>
+            </w:r>
+            <w:r>
+              <w:t xml:space="preserve"> Syncfusion.Pdf;</w:t>
+            </w:r>
+          </w:p>
+          <w:p>
+            <w:r>
+              <w:rPr>
+                <w:b/>
+                <w:bCs/>
+              </w:rPr>
+              <w:t>using</w:t>
+            </w:r>
+            <w:r>
+              <w:t xml:space="preserve"> Syncfusion.HtmlConverter;</w:t>
+            </w:r>
+          </w:p>
+          <w:p>
+            <w:r>
+              <w:rPr>
+                <w:b/>
+                <w:bCs/>
+              </w:rPr>
+              <w:t>using</w:t>
+            </w:r>
+            <w:r>
+              <w:t xml:space="preserve"> System.IO;</w:t>
+            </w:r>
+          </w:p>
+        </w:tc>
+      </w:tr>
+    </w:tbl>
+    <w:p/>
+    <w:p>
+      <w:r>
+        <w:rPr>
+          <w:b/>
+          <w:bCs/>
+        </w:rPr>
+        <w:t>5.</w:t>
       </w:r>
       <w:r>
         <w:t xml:space="preserve"> </w:t>
       </w:r>
-      <w:proofErr w:type="spellStart"/>
-      <w:r>
-        <w:t>Syncfusion.</w:t>
-      </w:r>
-      <w:proofErr w:type="gramStart"/>
-      <w:r>
-        <w:t>HtmlConverter</w:t>
-      </w:r>
-      <w:proofErr w:type="spellEnd"/>
-      <w:r>
-        <w:t>;</w:t>
-      </w:r>
-      <w:proofErr w:type="gramEnd"/>
-    </w:p>
-    <w:p>
-      <w:r>
-        <w:rPr>
-          <w:b/>
-          <w:bCs/>
-        </w:rPr>
-        <w:t>using</w:t>
-      </w:r>
-      <w:r>
+      <w:r>
+        <w:rPr>
+          <w:b/>
+          <w:bCs/>
+        </w:rPr>
+        <w:t>Create a Button for Conversion:</w:t>
+      </w:r>
+      <w:r>
+        <w:rPr>
+          <w:b/>
+          <w:bCs/>
+        </w:rPr>
         <w:t xml:space="preserve"> </w:t>
       </w:r>
-      <w:proofErr w:type="gramStart"/>
-      <w:r>
-        <w:t>System.IO;</w:t>
-      </w:r>
-      <w:proofErr w:type="gramEnd"/>
-    </w:p>
-    <w:p>
-      <w:r>
-        <w:rPr>
-          <w:b/>
-          <w:bCs/>
-        </w:rPr>
-        <w:t>Step 5:</w:t>
-      </w:r>
-      <w:r>
-        <w:t xml:space="preserve"> Add a new button in </w:t>
-      </w:r>
-      <w:proofErr w:type="spellStart"/>
-      <w:proofErr w:type="gramStart"/>
-      <w:r>
+      <w:r>
+        <w:t xml:space="preserve">Add a button in </w:t>
+      </w:r>
+      <w:r>
+        <w:rPr>
+          <w:b/>
+          <w:bCs/>
+        </w:rPr>
         <w:t>index.cshtml</w:t>
       </w:r>
-      <w:proofErr w:type="spellEnd"/>
-      <w:proofErr w:type="gramEnd"/>
-      <w:r>
-        <w:t xml:space="preserve"> as follows.</w:t>
-      </w:r>
-    </w:p>
-    <w:p>
-      <w:r>
-        <w:t>@{</w:t>
-      </w:r>
-    </w:p>
-    <w:p>
-      <w:r>
-        <w:t xml:space="preserve">   </w:t>
-      </w:r>
-      <w:proofErr w:type="spellStart"/>
-      <w:r>
-        <w:rPr>
-          <w:b/>
-          <w:bCs/>
-        </w:rPr>
-        <w:t>Html</w:t>
+      <w:r>
+        <w:t xml:space="preserve"> to trigger the conversion</w:t>
+      </w:r>
+    </w:p>
+    <w:tbl>
+      <w:tblPr>
+        <w:tblStyle w:val="TableGrid"/>
+        <w:tblW w:w="0" w:type="auto"/>
+        <w:tblLook w:val="04A0" w:firstRow="1" w:lastRow="0" w:firstColumn="1" w:lastColumn="0" w:noHBand="0" w:noVBand="1"/>
+      </w:tblPr>
+      <w:tblGrid>
+        <w:gridCol w:w="9350"/>
+      </w:tblGrid>
+      <w:tr>
+        <w:tc>
+          <w:tcPr>
+            <w:tcW w:w="9350" w:type="dxa"/>
+          </w:tcPr>
+          <w:p>
+            <w:r>
+              <w:t>@{</w:t>
+            </w:r>
+          </w:p>
+          <w:p>
+            <w:r>
+              <w:t xml:space="preserve">   Html.BeginForm("BlinkToPDF", "Home", FormMethod.Get);</w:t>
+            </w:r>
+          </w:p>
+          <w:p>
+            <w:r>
+              <w:t xml:space="preserve">   {</w:t>
+            </w:r>
+          </w:p>
+          <w:p>
+            <w:r>
+              <w:t xml:space="preserve">       &lt;div&gt;</w:t>
+            </w:r>
+          </w:p>
+          <w:p>
+            <w:r>
+              <w:t xml:space="preserve">           &lt;input type="submit" value="HTML To PDF" style="width:150px;height:27px" /&gt;</w:t>
+            </w:r>
+          </w:p>
+          <w:p>
+            <w:r>
+              <w:t xml:space="preserve">           &lt;br /&gt;</w:t>
+            </w:r>
+          </w:p>
+          <w:p>
+            <w:r>
+              <w:t xml:space="preserve">           &lt;div class="text-danger"&gt;</w:t>
+            </w:r>
+          </w:p>
+          <w:p>
+            <w:r>
+              <w:t xml:space="preserve">               @ViewBag.Message</w:t>
+            </w:r>
+          </w:p>
+          <w:p>
+            <w:r>
+              <w:t xml:space="preserve">           &lt;/div&gt;</w:t>
+            </w:r>
+          </w:p>
+          <w:p>
+            <w:r>
+              <w:t xml:space="preserve">       &lt;/div&gt;</w:t>
+            </w:r>
+          </w:p>
+          <w:p>
+            <w:r>
+              <w:t xml:space="preserve">   }</w:t>
+            </w:r>
+          </w:p>
+          <w:p>
+            <w:r>
+              <w:t xml:space="preserve">   Html.EndForm();</w:t>
+            </w:r>
+          </w:p>
+          <w:p>
+            <w:r>
+              <w:lastRenderedPageBreak/>
+              <w:t>}</w:t>
+            </w:r>
+          </w:p>
+        </w:tc>
+      </w:tr>
+    </w:tbl>
+    <w:p/>
+    <w:p>
+      <w:r>
+        <w:rPr>
+          <w:b/>
+          <w:bCs/>
+        </w:rPr>
+        <w:t>6.</w:t>
+      </w:r>
+      <w:r>
+        <w:t xml:space="preserve"> </w:t>
+      </w:r>
+      <w:r>
+        <w:rPr>
+          <w:b/>
+          <w:bCs/>
+        </w:rPr>
+        <w:t>Implement the Conversion Logic:</w:t>
+      </w:r>
+      <w:r>
+        <w:rPr>
+          <w:b/>
+          <w:bCs/>
+        </w:rPr>
+        <w:t xml:space="preserve"> </w:t>
+      </w:r>
+      <w:r>
+        <w:t>In HomeController.cs, define an action method BlinkToPDF</w:t>
       </w:r>
       <w:r>
         <w:t>.</w:t>
       </w:r>
-      <w:r>
-        <w:rPr>
-          <w:b/>
-          <w:bCs/>
-        </w:rPr>
-        <w:t>BeginForm</w:t>
-      </w:r>
-      <w:proofErr w:type="spellEnd"/>
-      <w:r>
-        <w:t>("</w:t>
-      </w:r>
-      <w:proofErr w:type="spellStart"/>
-      <w:r>
-        <w:t>BlinkToPDF</w:t>
-      </w:r>
-      <w:proofErr w:type="spellEnd"/>
-      <w:r>
-        <w:t xml:space="preserve">", "Home", </w:t>
-      </w:r>
-      <w:proofErr w:type="spellStart"/>
-      <w:r>
-        <w:rPr>
-          <w:b/>
-          <w:bCs/>
-        </w:rPr>
-        <w:t>FormMethod</w:t>
-      </w:r>
-      <w:r>
-        <w:t>.Get</w:t>
-      </w:r>
-      <w:proofErr w:type="spellEnd"/>
-      <w:proofErr w:type="gramStart"/>
-      <w:r>
-        <w:t>);</w:t>
-      </w:r>
-      <w:proofErr w:type="gramEnd"/>
-    </w:p>
-    <w:p>
-      <w:r>
-        <w:t xml:space="preserve">   {</w:t>
-      </w:r>
-    </w:p>
-    <w:p>
-      <w:r>
-        <w:t xml:space="preserve">       &lt;</w:t>
-      </w:r>
-      <w:r>
-        <w:rPr>
-          <w:b/>
-          <w:bCs/>
-        </w:rPr>
-        <w:t>div</w:t>
-      </w:r>
-      <w:r>
-        <w:t>&gt;</w:t>
-      </w:r>
-    </w:p>
-    <w:p>
-      <w:r>
-        <w:t xml:space="preserve">           &lt;</w:t>
-      </w:r>
-      <w:r>
-        <w:rPr>
-          <w:b/>
-          <w:bCs/>
-        </w:rPr>
-        <w:t>input</w:t>
-      </w:r>
-      <w:r>
-        <w:t xml:space="preserve"> type="submit" value="HTML To PDF" style="width:150</w:t>
-      </w:r>
-      <w:proofErr w:type="gramStart"/>
-      <w:r>
-        <w:t>px;height</w:t>
-      </w:r>
-      <w:proofErr w:type="gramEnd"/>
-      <w:r>
-        <w:t>:27px" /&gt;</w:t>
-      </w:r>
-    </w:p>
-    <w:p>
-      <w:r>
-        <w:t xml:space="preserve">           &lt;</w:t>
-      </w:r>
-      <w:proofErr w:type="spellStart"/>
-      <w:r>
-        <w:rPr>
-          <w:b/>
-          <w:bCs/>
-        </w:rPr>
-        <w:t>br</w:t>
-      </w:r>
-      <w:proofErr w:type="spellEnd"/>
-      <w:r>
-        <w:t xml:space="preserve"> /&gt;</w:t>
-      </w:r>
-    </w:p>
-    <w:p>
-      <w:r>
-        <w:t xml:space="preserve">           &lt;</w:t>
-      </w:r>
-      <w:r>
-        <w:rPr>
-          <w:b/>
-          <w:bCs/>
-        </w:rPr>
-        <w:t>div</w:t>
-      </w:r>
-      <w:r>
-        <w:t xml:space="preserve"> class="text-danger"&gt;</w:t>
-      </w:r>
-    </w:p>
-    <w:p>
-      <w:r>
-        <w:t xml:space="preserve">               </w:t>
-      </w:r>
-      <w:proofErr w:type="gramStart"/>
-      <w:r>
-        <w:t>@ViewBag</w:t>
-      </w:r>
-      <w:proofErr w:type="gramEnd"/>
-      <w:r>
-        <w:t>.Message</w:t>
-      </w:r>
-    </w:p>
-    <w:p>
-      <w:r>
-        <w:t xml:space="preserve">           &lt;/</w:t>
-      </w:r>
-      <w:r>
-        <w:rPr>
-          <w:b/>
-          <w:bCs/>
-        </w:rPr>
-        <w:t>div</w:t>
-      </w:r>
-      <w:r>
-        <w:t>&gt;</w:t>
-      </w:r>
-    </w:p>
-    <w:p>
-      <w:r>
-        <w:t xml:space="preserve">       &lt;/</w:t>
-      </w:r>
-      <w:r>
-        <w:rPr>
-          <w:b/>
-          <w:bCs/>
-        </w:rPr>
-        <w:t>div</w:t>
-      </w:r>
-      <w:r>
-        <w:t>&gt;</w:t>
-      </w:r>
-    </w:p>
-    <w:p>
-      <w:r>
-        <w:t xml:space="preserve">   }</w:t>
-      </w:r>
-    </w:p>
-    <w:p>
-      <w:r>
+    </w:p>
+    <w:tbl>
+      <w:tblPr>
+        <w:tblStyle w:val="TableGrid"/>
+        <w:tblW w:w="0" w:type="auto"/>
+        <w:tblLook w:val="04A0" w:firstRow="1" w:lastRow="0" w:firstColumn="1" w:lastColumn="0" w:noHBand="0" w:noVBand="1"/>
+      </w:tblPr>
+      <w:tblGrid>
+        <w:gridCol w:w="9350"/>
+      </w:tblGrid>
+      <w:tr>
+        <w:tc>
+          <w:tcPr>
+            <w:tcW w:w="9350" w:type="dxa"/>
+          </w:tcPr>
+          <w:p>
+            <w:r>
+              <w:t>public IActionResult BlinkToPDF()</w:t>
+            </w:r>
+          </w:p>
+          <w:p>
+            <w:r>
+              <w:t>{</w:t>
+            </w:r>
+          </w:p>
+          <w:p>
+            <w:r>
+              <w:t xml:space="preserve">    // Initialize HTML to PDF converter with Blink engine</w:t>
+            </w:r>
+          </w:p>
+          <w:p>
+            <w:r>
+              <w:t xml:space="preserve">    HtmlToPdfConverter htmlConverter = new HtmlToPdfConverter(HtmlRenderingEngine.Blink);</w:t>
+            </w:r>
+          </w:p>
+          <w:p>
+            <w:r>
+              <w:t xml:space="preserve">    BlinkConverterSettings settings = new BlinkConverterSettings();</w:t>
+            </w:r>
+          </w:p>
+          <w:p/>
+          <w:p>
+            <w:r>
+              <w:t xml:space="preserve">    // Disable sandboxing</w:t>
+            </w:r>
+          </w:p>
+          <w:p>
+            <w:r>
+              <w:t xml:space="preserve">    settings.CommandLineArguments.Add("--no-sandbox");</w:t>
+            </w:r>
+          </w:p>
+          <w:p>
+            <w:r>
+              <w:t xml:space="preserve">    settings.CommandLineArguments.Add("--disable-setuid-sandbox");</w:t>
+            </w:r>
+          </w:p>
+          <w:p/>
+          <w:p>
+            <w:r>
+              <w:t xml:space="preserve">    // Set viewport size</w:t>
+            </w:r>
+          </w:p>
+          <w:p>
+            <w:r>
+              <w:t xml:space="preserve">    settings.ViewPortSize = new Syncfusion.Drawing.Size(1280, 0);</w:t>
+            </w:r>
+          </w:p>
+          <w:p/>
+          <w:p>
+            <w:r>
+              <w:t xml:space="preserve">    // Apply settings to converter</w:t>
+            </w:r>
+          </w:p>
+          <w:p>
+            <w:r>
+              <w:t xml:space="preserve">    htmlConverter.ConverterSettings = settings;</w:t>
+            </w:r>
+          </w:p>
+          <w:p/>
+          <w:p>
+            <w:r>
+              <w:t xml:space="preserve">    // Convert HTML to PDF</w:t>
+            </w:r>
+          </w:p>
+          <w:p>
+            <w:r>
+              <w:t xml:space="preserve">    PdfDocument document = htmlConverter.Convert("https://www.syncfusion.com");</w:t>
+            </w:r>
+          </w:p>
+          <w:p/>
+          <w:p>
+            <w:r>
+              <w:t xml:space="preserve">    // Save document to memory stream</w:t>
+            </w:r>
+          </w:p>
+          <w:p>
+            <w:r>
+              <w:t xml:space="preserve">    MemoryStream stream = new MemoryStream();</w:t>
+            </w:r>
+          </w:p>
+          <w:p>
+            <w:r>
+              <w:t xml:space="preserve">    document.Save(stream);</w:t>
+            </w:r>
+          </w:p>
+          <w:p/>
+          <w:p>
+            <w:r>
+              <w:t xml:space="preserve">    // Return PDF file</w:t>
+            </w:r>
+          </w:p>
+          <w:p>
+            <w:r>
+              <w:t xml:space="preserve">    return File(stream.ToArray(), System.Net.Mime.MediaTypeNames.Application.Pdf, "BlinkLinuxDockerAWSBeanstalk.pdf");</w:t>
+            </w:r>
+          </w:p>
+          <w:p>
+            <w:r>
+              <w:t>}</w:t>
+            </w:r>
+          </w:p>
+        </w:tc>
+      </w:tr>
+    </w:tbl>
+    <w:p/>
+    <w:p>
+      <w:pPr>
+        <w:rPr>
+          <w:b/>
+          <w:bCs/>
+        </w:rPr>
+      </w:pPr>
+      <w:r>
+        <w:rPr>
+          <w:b/>
+          <w:bCs/>
+        </w:rPr>
         <w:lastRenderedPageBreak/>
-        <w:t xml:space="preserve">   </w:t>
-      </w:r>
-      <w:proofErr w:type="spellStart"/>
-      <w:r>
-        <w:rPr>
-          <w:b/>
-          <w:bCs/>
-        </w:rPr>
-        <w:t>Html</w:t>
-      </w:r>
-      <w:r>
-        <w:t>.</w:t>
-      </w:r>
-      <w:r>
-        <w:rPr>
-          <w:b/>
-          <w:bCs/>
-        </w:rPr>
-        <w:t>EndForm</w:t>
-      </w:r>
-      <w:proofErr w:type="spellEnd"/>
-      <w:r>
-        <w:t>(</w:t>
-      </w:r>
-      <w:proofErr w:type="gramStart"/>
-      <w:r>
-        <w:t>);</w:t>
-      </w:r>
-      <w:proofErr w:type="gramEnd"/>
-    </w:p>
-    <w:p>
-      <w:r>
-        <w:t>}</w:t>
-      </w:r>
-    </w:p>
-    <w:p>
-      <w:r>
-        <w:rPr>
-          <w:b/>
-          <w:bCs/>
-        </w:rPr>
-        <w:t>Step 6:</w:t>
-      </w:r>
-      <w:r>
-        <w:t xml:space="preserve"> Add a new action method named </w:t>
-      </w:r>
-      <w:proofErr w:type="spellStart"/>
-      <w:r>
-        <w:t>BlinkToPDF</w:t>
-      </w:r>
-      <w:proofErr w:type="spellEnd"/>
-      <w:r>
-        <w:t xml:space="preserve"> in </w:t>
-      </w:r>
-      <w:proofErr w:type="spellStart"/>
-      <w:r>
-        <w:t>HomeController.cs</w:t>
-      </w:r>
-      <w:proofErr w:type="spellEnd"/>
-      <w:r>
-        <w:t xml:space="preserve"> and include the following code example to convert HTML to PDF document using the Convert method in </w:t>
-      </w:r>
-      <w:proofErr w:type="spellStart"/>
-      <w:r>
-        <w:fldChar w:fldCharType="begin"/>
-      </w:r>
-      <w:r>
-        <w:instrText>HYPERLINK "https://help.syncfusion.com/cr/file-formats/Syncfusion.HtmlConverter.HtmlToPdfConverter.html" \t "_blank"</w:instrText>
-      </w:r>
-      <w:r>
-        <w:fldChar w:fldCharType="separate"/>
-      </w:r>
-      <w:r>
-        <w:rPr>
-          <w:rStyle w:val="Hyperlink"/>
-          <w:b/>
-          <w:bCs/>
-        </w:rPr>
-        <w:t>HtmlToPdfConverter</w:t>
-      </w:r>
-      <w:proofErr w:type="spellEnd"/>
-      <w:r>
-        <w:fldChar w:fldCharType="end"/>
-      </w:r>
-      <w:r>
-        <w:t> class. The HTML content will be scaled based on the given </w:t>
-      </w:r>
-      <w:proofErr w:type="spellStart"/>
-      <w:r>
-        <w:fldChar w:fldCharType="begin"/>
-      </w:r>
-      <w:r>
-        <w:instrText>HYPERLINK "https://help.syncfusion.com/cr/file-formats/Syncfusion.HtmlConverter.BlinkConverterSettings.html" \l "Syncfusion_HtmlConverter_BlinkConverterSettings_ViewPortSize" \t "_blank"</w:instrText>
-      </w:r>
-      <w:r>
-        <w:fldChar w:fldCharType="separate"/>
-      </w:r>
-      <w:r>
-        <w:rPr>
-          <w:rStyle w:val="Hyperlink"/>
-          <w:b/>
-          <w:bCs/>
-        </w:rPr>
-        <w:t>ViewPortSize</w:t>
-      </w:r>
-      <w:proofErr w:type="spellEnd"/>
-      <w:r>
-        <w:fldChar w:fldCharType="end"/>
-      </w:r>
-      <w:r>
-        <w:t> property of the </w:t>
-      </w:r>
-      <w:proofErr w:type="spellStart"/>
-      <w:r>
-        <w:fldChar w:fldCharType="begin"/>
-      </w:r>
-      <w:r>
-        <w:instrText>HYPERLINK "https://help.syncfusion.com/cr/file-formats/Syncfusion.HtmlConverter.BlinkConverterSettings.html" \t "_blank"</w:instrText>
-      </w:r>
-      <w:r>
-        <w:fldChar w:fldCharType="separate"/>
-      </w:r>
-      <w:r>
-        <w:rPr>
-          <w:rStyle w:val="Hyperlink"/>
-          <w:b/>
-          <w:bCs/>
-        </w:rPr>
-        <w:t>BlinkConverterSettings</w:t>
-      </w:r>
-      <w:proofErr w:type="spellEnd"/>
-      <w:r>
-        <w:fldChar w:fldCharType="end"/>
-      </w:r>
-      <w:r>
-        <w:t> class.</w:t>
-      </w:r>
-    </w:p>
-    <w:p>
-      <w:r>
-        <w:rPr>
-          <w:b/>
-          <w:bCs/>
-        </w:rPr>
-        <w:t>public</w:t>
+        <w:t>7.</w:t>
       </w:r>
       <w:r>
         <w:t xml:space="preserve"> </w:t>
       </w:r>
-      <w:proofErr w:type="spellStart"/>
-      <w:r>
-        <w:t>IActionResult</w:t>
-      </w:r>
-      <w:proofErr w:type="spellEnd"/>
-      <w:r>
+      <w:r>
+        <w:rPr>
+          <w:b/>
+          <w:bCs/>
+        </w:rPr>
+        <w:t>Publish to AWS Elastic Beanstalk:</w:t>
+      </w:r>
+      <w:r>
+        <w:rPr>
+          <w:b/>
+          <w:bCs/>
+        </w:rPr>
         <w:t xml:space="preserve"> </w:t>
       </w:r>
-      <w:proofErr w:type="spellStart"/>
-      <w:proofErr w:type="gramStart"/>
-      <w:r>
-        <w:rPr>
-          <w:b/>
-          <w:bCs/>
-        </w:rPr>
-        <w:t>BlinkToPDF</w:t>
-      </w:r>
-      <w:proofErr w:type="spellEnd"/>
-      <w:r>
-        <w:t>(</w:t>
-      </w:r>
-      <w:proofErr w:type="gramEnd"/>
-      <w:r>
-        <w:t>)</w:t>
-      </w:r>
-    </w:p>
-    <w:p>
-      <w:r>
-        <w:t>{</w:t>
-      </w:r>
-    </w:p>
-    <w:p>
-      <w:r>
-        <w:t xml:space="preserve">         //Initialize HTML to PDF converter.</w:t>
-      </w:r>
-    </w:p>
-    <w:p>
-      <w:r>
-        <w:t xml:space="preserve">         </w:t>
-      </w:r>
-      <w:proofErr w:type="spellStart"/>
-      <w:r>
-        <w:t>HtmlToPdfConverter</w:t>
-      </w:r>
-      <w:proofErr w:type="spellEnd"/>
-      <w:r>
-        <w:t xml:space="preserve"> </w:t>
-      </w:r>
-      <w:proofErr w:type="spellStart"/>
-      <w:r>
-        <w:t>htmlConverter</w:t>
-      </w:r>
-      <w:proofErr w:type="spellEnd"/>
-      <w:r>
-        <w:t xml:space="preserve"> = </w:t>
-      </w:r>
-      <w:r>
-        <w:rPr>
-          <w:b/>
-          <w:bCs/>
-        </w:rPr>
-        <w:t>new</w:t>
-      </w:r>
-      <w:r>
-        <w:t xml:space="preserve"> </w:t>
-      </w:r>
-      <w:proofErr w:type="spellStart"/>
-      <w:proofErr w:type="gramStart"/>
-      <w:r>
-        <w:t>HtmlToPdfConverter</w:t>
-      </w:r>
-      <w:proofErr w:type="spellEnd"/>
-      <w:r>
-        <w:t>(</w:t>
-      </w:r>
-      <w:proofErr w:type="spellStart"/>
-      <w:proofErr w:type="gramEnd"/>
-      <w:r>
-        <w:t>HtmlRenderingEngine.Blink</w:t>
-      </w:r>
-      <w:proofErr w:type="spellEnd"/>
-      <w:proofErr w:type="gramStart"/>
-      <w:r>
-        <w:t>);</w:t>
-      </w:r>
-      <w:proofErr w:type="gramEnd"/>
-    </w:p>
-    <w:p>
-      <w:r>
-        <w:t xml:space="preserve">         </w:t>
-      </w:r>
-      <w:proofErr w:type="spellStart"/>
-      <w:r>
-        <w:t>BlinkConverterSettings</w:t>
-      </w:r>
-      <w:proofErr w:type="spellEnd"/>
-      <w:r>
-        <w:t xml:space="preserve"> settings = </w:t>
-      </w:r>
-      <w:r>
-        <w:rPr>
-          <w:b/>
-          <w:bCs/>
-        </w:rPr>
-        <w:t>new</w:t>
-      </w:r>
-      <w:r>
-        <w:t xml:space="preserve"> </w:t>
-      </w:r>
-      <w:proofErr w:type="spellStart"/>
-      <w:proofErr w:type="gramStart"/>
-      <w:r>
-        <w:t>BlinkConverterSettings</w:t>
-      </w:r>
-      <w:proofErr w:type="spellEnd"/>
-      <w:r>
-        <w:t>();</w:t>
-      </w:r>
-      <w:proofErr w:type="gramEnd"/>
-    </w:p>
-    <w:p>
-      <w:r>
-        <w:t xml:space="preserve">         //Set command line arguments to run without the sandbox.</w:t>
-      </w:r>
-    </w:p>
-    <w:p>
-      <w:r>
-        <w:t xml:space="preserve">         </w:t>
-      </w:r>
-      <w:proofErr w:type="spellStart"/>
-      <w:proofErr w:type="gramStart"/>
-      <w:r>
-        <w:t>settings.CommandLineArguments.Add</w:t>
-      </w:r>
-      <w:proofErr w:type="spellEnd"/>
-      <w:proofErr w:type="gramEnd"/>
-      <w:r>
-        <w:t>("--no-sandbox"</w:t>
-      </w:r>
-      <w:proofErr w:type="gramStart"/>
-      <w:r>
-        <w:t>);</w:t>
-      </w:r>
-      <w:proofErr w:type="gramEnd"/>
-    </w:p>
-    <w:p>
-      <w:r>
-        <w:t xml:space="preserve">         </w:t>
-      </w:r>
-      <w:proofErr w:type="spellStart"/>
-      <w:proofErr w:type="gramStart"/>
-      <w:r>
-        <w:t>settings.CommandLineArguments.Add</w:t>
-      </w:r>
-      <w:proofErr w:type="spellEnd"/>
-      <w:proofErr w:type="gramEnd"/>
-      <w:r>
-        <w:t>("--disable-</w:t>
-      </w:r>
-      <w:proofErr w:type="spellStart"/>
-      <w:r>
-        <w:t>setuid</w:t>
-      </w:r>
-      <w:proofErr w:type="spellEnd"/>
-      <w:r>
-        <w:t>-sandbox"</w:t>
-      </w:r>
-      <w:proofErr w:type="gramStart"/>
-      <w:r>
-        <w:t>);</w:t>
-      </w:r>
-      <w:proofErr w:type="gramEnd"/>
-    </w:p>
-    <w:p>
-      <w:r>
-        <w:t xml:space="preserve">         //Set Blink viewport size.</w:t>
-      </w:r>
-    </w:p>
-    <w:p>
-      <w:r>
-        <w:t xml:space="preserve">         </w:t>
-      </w:r>
-      <w:proofErr w:type="spellStart"/>
-      <w:proofErr w:type="gramStart"/>
-      <w:r>
-        <w:t>settings.ViewPortSize</w:t>
-      </w:r>
-      <w:proofErr w:type="spellEnd"/>
-      <w:proofErr w:type="gramEnd"/>
-      <w:r>
-        <w:t xml:space="preserve"> = </w:t>
-      </w:r>
-      <w:r>
-        <w:rPr>
-          <w:b/>
-          <w:bCs/>
-        </w:rPr>
-        <w:t>new</w:t>
-      </w:r>
-      <w:r>
-        <w:t xml:space="preserve"> </w:t>
-      </w:r>
-      <w:proofErr w:type="spellStart"/>
-      <w:proofErr w:type="gramStart"/>
-      <w:r>
-        <w:t>Syncfusion.Drawing.Size</w:t>
-      </w:r>
-      <w:proofErr w:type="spellEnd"/>
-      <w:proofErr w:type="gramEnd"/>
-      <w:r>
-        <w:t>(1280, 0</w:t>
-      </w:r>
-      <w:proofErr w:type="gramStart"/>
-      <w:r>
-        <w:t>);</w:t>
-      </w:r>
-      <w:proofErr w:type="gramEnd"/>
-    </w:p>
-    <w:p>
-      <w:r>
-        <w:t xml:space="preserve">         //Assign Blink settings to the HTML converter.</w:t>
-      </w:r>
-    </w:p>
-    <w:p>
-      <w:r>
-        <w:t xml:space="preserve">         </w:t>
-      </w:r>
-      <w:proofErr w:type="spellStart"/>
-      <w:r>
-        <w:t>htmlConverter.ConverterSettings</w:t>
-      </w:r>
-      <w:proofErr w:type="spellEnd"/>
-      <w:r>
-        <w:t xml:space="preserve"> = </w:t>
-      </w:r>
-      <w:proofErr w:type="gramStart"/>
-      <w:r>
-        <w:t>settings;</w:t>
-      </w:r>
-      <w:proofErr w:type="gramEnd"/>
-    </w:p>
-    <w:p>
-      <w:r>
-        <w:t xml:space="preserve">         //Convert URL to PDF document.</w:t>
-      </w:r>
-    </w:p>
-    <w:p>
-      <w:r>
-        <w:t xml:space="preserve">         </w:t>
-      </w:r>
-      <w:proofErr w:type="spellStart"/>
-      <w:r>
-        <w:t>PdfDocument</w:t>
-      </w:r>
-      <w:proofErr w:type="spellEnd"/>
-      <w:r>
-        <w:t xml:space="preserve"> document = </w:t>
-      </w:r>
-      <w:proofErr w:type="spellStart"/>
-      <w:r>
-        <w:t>htmlConverter.Convert</w:t>
-      </w:r>
-      <w:proofErr w:type="spellEnd"/>
-      <w:r>
-        <w:t>("https://www.syncfusion.com"</w:t>
-      </w:r>
-      <w:proofErr w:type="gramStart"/>
-      <w:r>
-        <w:t>);</w:t>
-      </w:r>
-      <w:proofErr w:type="gramEnd"/>
-    </w:p>
-    <w:p>
-      <w:r>
-        <w:t xml:space="preserve">         //Create the memory stream.</w:t>
-      </w:r>
-    </w:p>
-    <w:p>
-      <w:r>
-        <w:t xml:space="preserve">         </w:t>
-      </w:r>
-      <w:proofErr w:type="spellStart"/>
-      <w:r>
-        <w:t>MemoryStream</w:t>
-      </w:r>
-      <w:proofErr w:type="spellEnd"/>
-      <w:r>
-        <w:t xml:space="preserve"> stream = </w:t>
-      </w:r>
-      <w:r>
-        <w:rPr>
-          <w:b/>
-          <w:bCs/>
-        </w:rPr>
-        <w:t>new</w:t>
-      </w:r>
-      <w:r>
-        <w:t xml:space="preserve"> </w:t>
-      </w:r>
-      <w:proofErr w:type="spellStart"/>
-      <w:proofErr w:type="gramStart"/>
-      <w:r>
-        <w:t>MemoryStream</w:t>
-      </w:r>
-      <w:proofErr w:type="spellEnd"/>
-      <w:r>
-        <w:t>();</w:t>
-      </w:r>
-      <w:proofErr w:type="gramEnd"/>
-    </w:p>
-    <w:p>
-      <w:r>
-        <w:t xml:space="preserve">         //Save the document to the memory stream.</w:t>
-      </w:r>
-    </w:p>
-    <w:p>
-      <w:r>
-        <w:t xml:space="preserve">         </w:t>
-      </w:r>
-      <w:proofErr w:type="spellStart"/>
-      <w:proofErr w:type="gramStart"/>
-      <w:r>
-        <w:t>document.Save</w:t>
-      </w:r>
-      <w:proofErr w:type="spellEnd"/>
-      <w:proofErr w:type="gramEnd"/>
-      <w:r>
-        <w:t>(stream</w:t>
-      </w:r>
-      <w:proofErr w:type="gramStart"/>
-      <w:r>
-        <w:t>);</w:t>
-      </w:r>
-      <w:proofErr w:type="gramEnd"/>
-    </w:p>
-    <w:p>
-      <w:r>
-        <w:t xml:space="preserve">         </w:t>
-      </w:r>
-      <w:r>
-        <w:rPr>
-          <w:b/>
-          <w:bCs/>
-        </w:rPr>
-        <w:t>return</w:t>
-      </w:r>
-      <w:r>
-        <w:t xml:space="preserve"> File(</w:t>
-      </w:r>
-      <w:proofErr w:type="spellStart"/>
-      <w:proofErr w:type="gramStart"/>
-      <w:r>
-        <w:t>stream.ToArray</w:t>
-      </w:r>
-      <w:proofErr w:type="spellEnd"/>
-      <w:proofErr w:type="gramEnd"/>
-      <w:r>
-        <w:t xml:space="preserve">(), </w:t>
-      </w:r>
-      <w:proofErr w:type="spellStart"/>
-      <w:proofErr w:type="gramStart"/>
-      <w:r>
-        <w:t>System.Net.Mime.MediaTypeNames.Application</w:t>
-      </w:r>
-      <w:proofErr w:type="gramEnd"/>
-      <w:r>
-        <w:t>.Pdf</w:t>
-      </w:r>
-      <w:proofErr w:type="spellEnd"/>
-      <w:r>
-        <w:t>, "BlinkLinuxDockerAWSBeanstalk.pdf"</w:t>
-      </w:r>
-      <w:proofErr w:type="gramStart"/>
-      <w:r>
-        <w:t>);</w:t>
-      </w:r>
-      <w:proofErr w:type="gramEnd"/>
-    </w:p>
-    <w:p>
-      <w:r>
-        <w:lastRenderedPageBreak/>
-        <w:t>}</w:t>
-      </w:r>
-    </w:p>
-    <w:p>
-      <w:r>
-        <w:rPr>
-          <w:b/>
-          <w:bCs/>
-        </w:rPr>
-        <w:t>Step 7:</w:t>
-      </w:r>
-      <w:r>
-        <w:t> Click the Publish to </w:t>
-      </w:r>
-      <w:r>
-        <w:rPr>
-          <w:b/>
-          <w:bCs/>
-        </w:rPr>
-        <w:t>AWS Elastic Beanstalk (Legacy)</w:t>
-      </w:r>
-      <w:r>
-        <w:t xml:space="preserve"> option by </w:t>
-      </w:r>
-      <w:proofErr w:type="gramStart"/>
-      <w:r>
-        <w:t>right-clicking</w:t>
-      </w:r>
-      <w:proofErr w:type="gramEnd"/>
-      <w:r>
-        <w:t xml:space="preserve"> the project to publish the application in the AWS Elastic Beanstalk environment.</w:t>
-      </w:r>
-    </w:p>
-    <w:p>
-      <w:r>
+      <w:r>
+        <w:t>Right-click the project and select Publish to AWS Elastic Beanstalk (Legacy).</w:t>
+      </w:r>
+      <w:r>
+        <w:rPr>
+          <w:noProof/>
+        </w:rPr>
         <w:drawing>
           <wp:inline distT="0" distB="0" distL="0" distR="0" wp14:anchorId="00D9EB07" wp14:editId="2B443F7F">
             <wp:extent cx="5943600" cy="4876800"/>
@@ -1239,7 +750,7 @@
                     </pic:cNvPicPr>
                   </pic:nvPicPr>
                   <pic:blipFill>
-                    <a:blip r:embed="rId11">
+                    <a:blip r:embed="rId10">
                       <a:extLst>
                         <a:ext uri="{28A0092B-C50C-407E-A947-70E740481C1C}">
                           <a14:useLocalDpi xmlns:a14="http://schemas.microsoft.com/office/drawing/2010/main" val="0"/>
@@ -1280,10 +791,20 @@
           <w:b/>
           <w:bCs/>
         </w:rPr>
-        <w:t>Step 8:</w:t>
-      </w:r>
-      <w:r>
-        <w:t> Select the </w:t>
+        <w:t>8</w:t>
+      </w:r>
+      <w:r>
+        <w:rPr>
+          <w:b/>
+          <w:bCs/>
+        </w:rPr>
+        <w:t>.</w:t>
+      </w:r>
+      <w:r>
+        <w:t> </w:t>
+      </w:r>
+      <w:r>
+        <w:t xml:space="preserve">Choose </w:t>
       </w:r>
       <w:r>
         <w:rPr>
@@ -1293,21 +814,14 @@
         <w:t>Create a new application environment</w:t>
       </w:r>
       <w:r>
-        <w:t> and click </w:t>
-      </w:r>
-      <w:r>
-        <w:rPr>
-          <w:b/>
-          <w:bCs/>
-        </w:rPr>
-        <w:t>Next</w:t>
-      </w:r>
-      <w:r>
-        <w:t> from Publish to AWS Elastic Beanstalk window.</w:t>
-      </w:r>
-    </w:p>
-    <w:p>
-      <w:r>
+        <w:t xml:space="preserve"> and proceed by clicking Next.</w:t>
+      </w:r>
+    </w:p>
+    <w:p>
+      <w:r>
+        <w:rPr>
+          <w:noProof/>
+        </w:rPr>
         <w:lastRenderedPageBreak/>
         <w:drawing>
           <wp:inline distT="0" distB="0" distL="0" distR="0" wp14:anchorId="431A132E" wp14:editId="39087A01">
@@ -1322,6 +836,97 @@
                 <pic:pic xmlns:pic="http://schemas.openxmlformats.org/drawingml/2006/picture">
                   <pic:nvPicPr>
                     <pic:cNvPr id="0" name="Picture 76" descr="Select the Create a new application environment "/>
+                    <pic:cNvPicPr>
+                      <a:picLocks noChangeAspect="1" noChangeArrowheads="1"/>
+                    </pic:cNvPicPr>
+                  </pic:nvPicPr>
+                  <pic:blipFill>
+                    <a:blip r:embed="rId11">
+                      <a:extLst>
+                        <a:ext uri="{28A0092B-C50C-407E-A947-70E740481C1C}">
+                          <a14:useLocalDpi xmlns:a14="http://schemas.microsoft.com/office/drawing/2010/main" val="0"/>
+                        </a:ext>
+                      </a:extLst>
+                    </a:blip>
+                    <a:srcRect/>
+                    <a:stretch>
+                      <a:fillRect/>
+                    </a:stretch>
+                  </pic:blipFill>
+                  <pic:spPr bwMode="auto">
+                    <a:xfrm>
+                      <a:off x="0" y="0"/>
+                      <a:ext cx="5943600" cy="3942080"/>
+                    </a:xfrm>
+                    <a:prstGeom prst="rect">
+                      <a:avLst/>
+                    </a:prstGeom>
+                    <a:noFill/>
+                    <a:ln>
+                      <a:noFill/>
+                    </a:ln>
+                  </pic:spPr>
+                </pic:pic>
+              </a:graphicData>
+            </a:graphic>
+          </wp:inline>
+        </w:drawing>
+      </w:r>
+    </w:p>
+    <w:p>
+      <w:r>
+        <w:br/>
+      </w:r>
+      <w:r>
+        <w:rPr>
+          <w:b/>
+          <w:bCs/>
+        </w:rPr>
+        <w:t>9.</w:t>
+      </w:r>
+      <w:r>
+        <w:t xml:space="preserve"> </w:t>
+      </w:r>
+      <w:r>
+        <w:rPr>
+          <w:b/>
+          <w:bCs/>
+        </w:rPr>
+        <w:t>Configure AWS Environment:</w:t>
+      </w:r>
+      <w:r>
+        <w:rPr>
+          <w:b/>
+          <w:bCs/>
+        </w:rPr>
+        <w:t xml:space="preserve"> </w:t>
+      </w:r>
+      <w:r>
+        <w:t>Provide a name for the environment and URL, ensuring availability through the Check availability option</w:t>
+      </w:r>
+      <w:r>
+        <w:t>.</w:t>
+      </w:r>
+    </w:p>
+    <w:p>
+      <w:r>
+        <w:rPr>
+          <w:noProof/>
+        </w:rPr>
+        <w:lastRenderedPageBreak/>
+        <w:drawing>
+          <wp:inline distT="0" distB="0" distL="0" distR="0" wp14:anchorId="5A5EA8EC" wp14:editId="1715F9FE">
+            <wp:extent cx="5943600" cy="3942080"/>
+            <wp:effectExtent l="0" t="0" r="0" b="1270"/>
+            <wp:docPr id="238584393" name="Picture 22" descr="Please give any valid name to environment."/>
+            <wp:cNvGraphicFramePr>
+              <a:graphicFrameLocks xmlns:a="http://schemas.openxmlformats.org/drawingml/2006/main" noChangeAspect="1"/>
+            </wp:cNvGraphicFramePr>
+            <a:graphic xmlns:a="http://schemas.openxmlformats.org/drawingml/2006/main">
+              <a:graphicData uri="http://schemas.openxmlformats.org/drawingml/2006/picture">
+                <pic:pic xmlns:pic="http://schemas.openxmlformats.org/drawingml/2006/picture">
+                  <pic:nvPicPr>
+                    <pic:cNvPr id="0" name="Picture 77" descr="Please give any valid name to environment."/>
                     <pic:cNvPicPr>
                       <a:picLocks noChangeAspect="1" noChangeArrowheads="1"/>
                     </pic:cNvPicPr>
@@ -1368,40 +973,37 @@
           <w:b/>
           <w:bCs/>
         </w:rPr>
-        <w:t>Step 9:</w:t>
-      </w:r>
-      <w:r>
-        <w:t> Please give any valid name to the environment and URL text box. Check whether the URL link is available while clicking the </w:t>
-      </w:r>
-      <w:r>
-        <w:rPr>
-          <w:b/>
-          <w:bCs/>
-        </w:rPr>
-        <w:t>Check availability</w:t>
-      </w:r>
-      <w:r>
-        <w:t> option. If the requested link is available means, click </w:t>
-      </w:r>
-      <w:r>
-        <w:rPr>
-          <w:b/>
-          <w:bCs/>
-        </w:rPr>
-        <w:t>NEXT</w:t>
-      </w:r>
-      <w:r>
-        <w:t> in the Application Environment window.</w:t>
-      </w:r>
-    </w:p>
-    <w:p>
+        <w:t>10.</w:t>
+      </w:r>
+      <w:r>
+        <w:t xml:space="preserve"> Select</w:t>
+      </w:r>
+      <w:r>
+        <w:t xml:space="preserve"> </w:t>
+      </w:r>
+      <w:r>
+        <w:rPr>
+          <w:b/>
+          <w:bCs/>
+        </w:rPr>
+        <w:t>t3a.micro</w:t>
+      </w:r>
+      <w:r>
+        <w:t xml:space="preserve"> as the instance type and proceed through the remaining configuration </w:t>
+      </w:r>
       <w:r>
         <w:lastRenderedPageBreak/>
+        <w:t>steps.</w:t>
+      </w:r>
+      <w:r>
+        <w:rPr>
+          <w:noProof/>
+        </w:rPr>
         <w:drawing>
-          <wp:inline distT="0" distB="0" distL="0" distR="0" wp14:anchorId="5A5EA8EC" wp14:editId="1715F9FE">
+          <wp:inline distT="0" distB="0" distL="0" distR="0" wp14:anchorId="7C834989" wp14:editId="20712531">
             <wp:extent cx="5943600" cy="3942080"/>
             <wp:effectExtent l="0" t="0" r="0" b="1270"/>
-            <wp:docPr id="238584393" name="Picture 22" descr="Please give any valid name to environment."/>
+            <wp:docPr id="1415167033" name="Picture 21" descr="Select t3a.micro as Instance Type"/>
             <wp:cNvGraphicFramePr>
               <a:graphicFrameLocks xmlns:a="http://schemas.openxmlformats.org/drawingml/2006/main" noChangeAspect="1"/>
             </wp:cNvGraphicFramePr>
@@ -1409,7 +1011,7 @@
               <a:graphicData uri="http://schemas.openxmlformats.org/drawingml/2006/picture">
                 <pic:pic xmlns:pic="http://schemas.openxmlformats.org/drawingml/2006/picture">
                   <pic:nvPicPr>
-                    <pic:cNvPr id="0" name="Picture 77" descr="Please give any valid name to environment."/>
+                    <pic:cNvPr id="0" name="Picture 78" descr="Select t3a.micro as Instance Type"/>
                     <pic:cNvPicPr>
                       <a:picLocks noChangeAspect="1" noChangeArrowheads="1"/>
                     </pic:cNvPicPr>
@@ -1456,20 +1058,10 @@
           <w:b/>
           <w:bCs/>
         </w:rPr>
-        <w:t>Step 10:</w:t>
-      </w:r>
-      <w:r>
-        <w:t> Select </w:t>
-      </w:r>
-      <w:r>
-        <w:rPr>
-          <w:b/>
-          <w:bCs/>
-        </w:rPr>
-        <w:t>t3a.micro</w:t>
-      </w:r>
-      <w:r>
-        <w:t> from the Instance Type text box and select </w:t>
+        <w:t>11.</w:t>
+      </w:r>
+      <w:r>
+        <w:t>Select the Roles and </w:t>
       </w:r>
       <w:r>
         <w:rPr>
@@ -1479,17 +1071,20 @@
         <w:t>Next</w:t>
       </w:r>
       <w:r>
-        <w:t> in the AWS Options Window.</w:t>
-      </w:r>
-    </w:p>
-    <w:p>
-      <w:r>
+        <w:t> option from the Permissions window.</w:t>
+      </w:r>
+    </w:p>
+    <w:p>
+      <w:r>
+        <w:rPr>
+          <w:noProof/>
+        </w:rPr>
         <w:lastRenderedPageBreak/>
         <w:drawing>
-          <wp:inline distT="0" distB="0" distL="0" distR="0" wp14:anchorId="7C834989" wp14:editId="20712531">
+          <wp:inline distT="0" distB="0" distL="0" distR="0" wp14:anchorId="53A90ADF" wp14:editId="5DE6F137">
             <wp:extent cx="5943600" cy="3942080"/>
             <wp:effectExtent l="0" t="0" r="0" b="1270"/>
-            <wp:docPr id="1415167033" name="Picture 21" descr="Select t3a.micro as Instance Type"/>
+            <wp:docPr id="1716928089" name="Picture 20" descr="Select the Roles and click Next"/>
             <wp:cNvGraphicFramePr>
               <a:graphicFrameLocks xmlns:a="http://schemas.openxmlformats.org/drawingml/2006/main" noChangeAspect="1"/>
             </wp:cNvGraphicFramePr>
@@ -1497,7 +1092,7 @@
               <a:graphicData uri="http://schemas.openxmlformats.org/drawingml/2006/picture">
                 <pic:pic xmlns:pic="http://schemas.openxmlformats.org/drawingml/2006/picture">
                   <pic:nvPicPr>
-                    <pic:cNvPr id="0" name="Picture 78" descr="Select t3a.micro as Instance Type"/>
+                    <pic:cNvPr id="0" name="Picture 79" descr="Select the Roles and click Next"/>
                     <pic:cNvPicPr>
                       <a:picLocks noChangeAspect="1" noChangeArrowheads="1"/>
                     </pic:cNvPicPr>
@@ -1544,10 +1139,10 @@
           <w:b/>
           <w:bCs/>
         </w:rPr>
-        <w:t>Step 11:</w:t>
-      </w:r>
-      <w:r>
-        <w:t> Select the Roles and </w:t>
+        <w:t>12.</w:t>
+      </w:r>
+      <w:r>
+        <w:t>Click </w:t>
       </w:r>
       <w:r>
         <w:rPr>
@@ -1557,17 +1152,20 @@
         <w:t>Next</w:t>
       </w:r>
       <w:r>
-        <w:t> option from the Permissions window.</w:t>
-      </w:r>
-    </w:p>
-    <w:p>
-      <w:r>
+        <w:t> from the Application Options window.</w:t>
+      </w:r>
+    </w:p>
+    <w:p>
+      <w:r>
+        <w:rPr>
+          <w:noProof/>
+        </w:rPr>
         <w:lastRenderedPageBreak/>
         <w:drawing>
-          <wp:inline distT="0" distB="0" distL="0" distR="0" wp14:anchorId="53A90ADF" wp14:editId="5DE6F137">
+          <wp:inline distT="0" distB="0" distL="0" distR="0" wp14:anchorId="171301D4" wp14:editId="7521D2DA">
             <wp:extent cx="5943600" cy="3942080"/>
             <wp:effectExtent l="0" t="0" r="0" b="1270"/>
-            <wp:docPr id="1716928089" name="Picture 20" descr="Select the Roles and click Next"/>
+            <wp:docPr id="845703040" name="Picture 19" descr="Click Next on Application Options"/>
             <wp:cNvGraphicFramePr>
               <a:graphicFrameLocks xmlns:a="http://schemas.openxmlformats.org/drawingml/2006/main" noChangeAspect="1"/>
             </wp:cNvGraphicFramePr>
@@ -1575,7 +1173,7 @@
               <a:graphicData uri="http://schemas.openxmlformats.org/drawingml/2006/picture">
                 <pic:pic xmlns:pic="http://schemas.openxmlformats.org/drawingml/2006/picture">
                   <pic:nvPicPr>
-                    <pic:cNvPr id="0" name="Picture 79" descr="Select the Roles and click Next"/>
+                    <pic:cNvPr id="0" name="Picture 80" descr="Click Next on Application Options"/>
                     <pic:cNvPicPr>
                       <a:picLocks noChangeAspect="1" noChangeArrowheads="1"/>
                     </pic:cNvPicPr>
@@ -1622,30 +1220,33 @@
           <w:b/>
           <w:bCs/>
         </w:rPr>
-        <w:t>Step 12:</w:t>
-      </w:r>
-      <w:r>
-        <w:t> Click </w:t>
-      </w:r>
-      <w:r>
-        <w:rPr>
-          <w:b/>
-          <w:bCs/>
-        </w:rPr>
-        <w:t>Next</w:t>
-      </w:r>
-      <w:r>
-        <w:t> from the Application Options window.</w:t>
-      </w:r>
-    </w:p>
-    <w:p>
-      <w:r>
+        <w:t>13.</w:t>
+      </w:r>
+      <w:r>
+        <w:t>Click </w:t>
+      </w:r>
+      <w:r>
+        <w:rPr>
+          <w:b/>
+          <w:bCs/>
+        </w:rPr>
+        <w:t>Deploy</w:t>
+      </w:r>
+      <w:r>
+        <w:t> from the Review window.</w:t>
+      </w:r>
+    </w:p>
+    <w:p>
+      <w:r>
+        <w:rPr>
+          <w:noProof/>
+        </w:rPr>
         <w:lastRenderedPageBreak/>
         <w:drawing>
-          <wp:inline distT="0" distB="0" distL="0" distR="0" wp14:anchorId="171301D4" wp14:editId="7521D2DA">
+          <wp:inline distT="0" distB="0" distL="0" distR="0" wp14:anchorId="4F39DC4F" wp14:editId="4DF97EF0">
             <wp:extent cx="5943600" cy="3942080"/>
             <wp:effectExtent l="0" t="0" r="0" b="1270"/>
-            <wp:docPr id="845703040" name="Picture 19" descr="Click Next on Application Options"/>
+            <wp:docPr id="1312564515" name="Picture 18" descr="Click Deploy button on Review window"/>
             <wp:cNvGraphicFramePr>
               <a:graphicFrameLocks xmlns:a="http://schemas.openxmlformats.org/drawingml/2006/main" noChangeAspect="1"/>
             </wp:cNvGraphicFramePr>
@@ -1653,7 +1254,7 @@
               <a:graphicData uri="http://schemas.openxmlformats.org/drawingml/2006/picture">
                 <pic:pic xmlns:pic="http://schemas.openxmlformats.org/drawingml/2006/picture">
                   <pic:nvPicPr>
-                    <pic:cNvPr id="0" name="Picture 80" descr="Click Next on Application Options"/>
+                    <pic:cNvPr id="0" name="Picture 81" descr="Click Deploy button on Review window"/>
                     <pic:cNvPicPr>
                       <a:picLocks noChangeAspect="1" noChangeArrowheads="1"/>
                     </pic:cNvPicPr>
@@ -1700,88 +1301,10 @@
           <w:b/>
           <w:bCs/>
         </w:rPr>
-        <w:t>Step 13:</w:t>
-      </w:r>
-      <w:r>
-        <w:t> Click </w:t>
-      </w:r>
-      <w:r>
-        <w:rPr>
-          <w:b/>
-          <w:bCs/>
-        </w:rPr>
-        <w:t>Deploy</w:t>
-      </w:r>
-      <w:r>
-        <w:t> from the Review window.</w:t>
-      </w:r>
-    </w:p>
-    <w:p>
-      <w:r>
-        <w:lastRenderedPageBreak/>
-        <w:drawing>
-          <wp:inline distT="0" distB="0" distL="0" distR="0" wp14:anchorId="4F39DC4F" wp14:editId="4DF97EF0">
-            <wp:extent cx="5943600" cy="3942080"/>
-            <wp:effectExtent l="0" t="0" r="0" b="1270"/>
-            <wp:docPr id="1312564515" name="Picture 18" descr="Click Deploy button on Review window"/>
-            <wp:cNvGraphicFramePr>
-              <a:graphicFrameLocks xmlns:a="http://schemas.openxmlformats.org/drawingml/2006/main" noChangeAspect="1"/>
-            </wp:cNvGraphicFramePr>
-            <a:graphic xmlns:a="http://schemas.openxmlformats.org/drawingml/2006/main">
-              <a:graphicData uri="http://schemas.openxmlformats.org/drawingml/2006/picture">
-                <pic:pic xmlns:pic="http://schemas.openxmlformats.org/drawingml/2006/picture">
-                  <pic:nvPicPr>
-                    <pic:cNvPr id="0" name="Picture 81" descr="Click Deploy button on Review window"/>
-                    <pic:cNvPicPr>
-                      <a:picLocks noChangeAspect="1" noChangeArrowheads="1"/>
-                    </pic:cNvPicPr>
-                  </pic:nvPicPr>
-                  <pic:blipFill>
-                    <a:blip r:embed="rId17">
-                      <a:extLst>
-                        <a:ext uri="{28A0092B-C50C-407E-A947-70E740481C1C}">
-                          <a14:useLocalDpi xmlns:a14="http://schemas.microsoft.com/office/drawing/2010/main" val="0"/>
-                        </a:ext>
-                      </a:extLst>
-                    </a:blip>
-                    <a:srcRect/>
-                    <a:stretch>
-                      <a:fillRect/>
-                    </a:stretch>
-                  </pic:blipFill>
-                  <pic:spPr bwMode="auto">
-                    <a:xfrm>
-                      <a:off x="0" y="0"/>
-                      <a:ext cx="5943600" cy="3942080"/>
-                    </a:xfrm>
-                    <a:prstGeom prst="rect">
-                      <a:avLst/>
-                    </a:prstGeom>
-                    <a:noFill/>
-                    <a:ln>
-                      <a:noFill/>
-                    </a:ln>
-                  </pic:spPr>
-                </pic:pic>
-              </a:graphicData>
-            </a:graphic>
-          </wp:inline>
-        </w:drawing>
-      </w:r>
-    </w:p>
-    <w:p>
-      <w:r>
-        <w:br/>
-      </w:r>
-      <w:r>
-        <w:rPr>
-          <w:b/>
-          <w:bCs/>
-        </w:rPr>
-        <w:t>Step 14:</w:t>
-      </w:r>
-      <w:r>
-        <w:t> Click the </w:t>
+        <w:t>14.</w:t>
+      </w:r>
+      <w:r>
+        <w:t>Click the </w:t>
       </w:r>
       <w:r>
         <w:rPr>
@@ -1796,6 +1319,9 @@
     </w:p>
     <w:p>
       <w:r>
+        <w:rPr>
+          <w:noProof/>
+        </w:rPr>
         <w:drawing>
           <wp:inline distT="0" distB="0" distL="0" distR="0" wp14:anchorId="79C5A8AC" wp14:editId="750A0813">
             <wp:extent cx="5943600" cy="3169920"/>
@@ -1814,7 +1340,7 @@
                     </pic:cNvPicPr>
                   </pic:nvPicPr>
                   <pic:blipFill>
-                    <a:blip r:embed="rId18">
+                    <a:blip r:embed="rId17">
                       <a:extLst>
                         <a:ext uri="{28A0092B-C50C-407E-A947-70E740481C1C}">
                           <a14:useLocalDpi xmlns:a14="http://schemas.microsoft.com/office/drawing/2010/main" val="0"/>
@@ -1855,6 +1381,9 @@
     </w:p>
     <w:p>
       <w:r>
+        <w:rPr>
+          <w:noProof/>
+        </w:rPr>
         <w:drawing>
           <wp:inline distT="0" distB="0" distL="0" distR="0" wp14:anchorId="2EE4D6DB" wp14:editId="23705D2E">
             <wp:extent cx="5943600" cy="1615440"/>
@@ -1873,7 +1402,7 @@
                     </pic:cNvPicPr>
                   </pic:nvPicPr>
                   <pic:blipFill>
-                    <a:blip r:embed="rId19">
+                    <a:blip r:embed="rId18">
                       <a:extLst>
                         <a:ext uri="{28A0092B-C50C-407E-A947-70E740481C1C}">
                           <a14:useLocalDpi xmlns:a14="http://schemas.microsoft.com/office/drawing/2010/main" val="0"/>
@@ -1908,11 +1437,19 @@
     <w:p>
       <w:r>
         <w:br/>
-        <w:t>By executing the program, you will get a PDF document as follows.</w:t>
-      </w:r>
-    </w:p>
-    <w:p>
-      <w:r>
+      </w:r>
+      <w:r>
+        <w:t>By executing the program, the output PDF document will be generated as shown below</w:t>
+      </w:r>
+      <w:r>
+        <w:t>.</w:t>
+      </w:r>
+    </w:p>
+    <w:p>
+      <w:r>
+        <w:rPr>
+          <w:noProof/>
+        </w:rPr>
         <w:drawing>
           <wp:inline distT="0" distB="0" distL="0" distR="0" wp14:anchorId="1C135984" wp14:editId="1D1F421D">
             <wp:extent cx="5943600" cy="4160520"/>
@@ -1931,7 +1468,7 @@
                     </pic:cNvPicPr>
                   </pic:nvPicPr>
                   <pic:blipFill>
-                    <a:blip r:embed="rId20">
+                    <a:blip r:embed="rId19">
                       <a:extLst>
                         <a:ext uri="{28A0092B-C50C-407E-A947-70E740481C1C}">
                           <a14:useLocalDpi xmlns:a14="http://schemas.microsoft.com/office/drawing/2010/main" val="0"/>
@@ -1968,7 +1505,7 @@
         <w:br/>
         <w:t>A complete working sample for converting an HTML to PDF using Blink in AWS Elastic Beanstalk can be downloaded from </w:t>
       </w:r>
-      <w:hyperlink r:id="rId21" w:tgtFrame="_blank" w:history="1">
+      <w:hyperlink r:id="rId20" w:tgtFrame="_blank" w:history="1">
         <w:r>
           <w:rPr>
             <w:rStyle w:val="Hyperlink"/>
@@ -1985,164 +1522,42 @@
     <w:p>
       <w:r>
         <w:lastRenderedPageBreak/>
-        <w:t>Click </w:t>
-      </w:r>
-      <w:hyperlink r:id="rId22" w:tgtFrame="_blank" w:history="1">
+        <w:t>T</w:t>
+      </w:r>
+      <w:r>
+        <w:t xml:space="preserve">ake a moment to peruse the documentation for </w:t>
+      </w:r>
+      <w:hyperlink r:id="rId21" w:history="1">
         <w:r>
           <w:rPr>
             <w:rStyle w:val="Hyperlink"/>
-            <w:b/>
-            <w:bCs/>
           </w:rPr>
-          <w:t>here</w:t>
+          <w:t>converting HTML to PDF</w:t>
         </w:r>
       </w:hyperlink>
       <w:r>
-        <w:t> to explore the rich set of Syncfusion Essential® PDF features.</w:t>
-      </w:r>
-    </w:p>
-    <w:p>
-      <w:r>
-        <w:t>Take a moment to peruse the documentation for </w:t>
-      </w:r>
-      <w:hyperlink r:id="rId23" w:tgtFrame="_blank" w:history="1">
-        <w:r>
-          <w:rPr>
-            <w:rStyle w:val="Hyperlink"/>
-            <w:b/>
-            <w:bCs/>
-          </w:rPr>
-          <w:t>Converting HTML to PDF</w:t>
-        </w:r>
-      </w:hyperlink>
-      <w:r>
-        <w:t>, where you will find various options for URL to PDF, HTML string to PDF, and Hyperlinks.</w:t>
-      </w:r>
-    </w:p>
-    <w:p>
-      <w:r>
-        <w:rPr>
-          <w:b/>
-          <w:bCs/>
-        </w:rPr>
-        <w:t>AWS Elastic Beanstalk:</w:t>
-      </w:r>
-      <w:r>
-        <w:t> </w:t>
-      </w:r>
-      <w:hyperlink r:id="rId24" w:tgtFrame="_blank" w:history="1">
-        <w:r>
-          <w:rPr>
-            <w:rStyle w:val="Hyperlink"/>
-            <w:b/>
-            <w:bCs/>
-          </w:rPr>
-          <w:t>AWSElasticBeanstalkSample.zip</w:t>
-        </w:r>
-      </w:hyperlink>
-    </w:p>
-    <w:p>
-      <w:r>
-        <w:rPr>
-          <w:b/>
-          <w:bCs/>
-        </w:rPr>
-        <w:t>See Also:</w:t>
-      </w:r>
-    </w:p>
-    <w:p>
-      <w:hyperlink r:id="rId25" w:tgtFrame="_blank" w:history="1">
-        <w:r>
-          <w:rPr>
-            <w:rStyle w:val="Hyperlink"/>
-            <w:b/>
-            <w:bCs/>
-          </w:rPr>
-          <w:t>Convert HTML to PDF in AWS Lambda</w:t>
-        </w:r>
-      </w:hyperlink>
-      <w:r>
-        <w:br/>
-      </w:r>
-      <w:hyperlink r:id="rId26" w:tgtFrame="_blank" w:history="1">
-        <w:r>
-          <w:rPr>
-            <w:rStyle w:val="Hyperlink"/>
-            <w:b/>
-            <w:bCs/>
-          </w:rPr>
-          <w:t>Convert HTML to PDF in Azure Function</w:t>
-        </w:r>
-      </w:hyperlink>
-      <w:r>
-        <w:br/>
-      </w:r>
-      <w:hyperlink r:id="rId27" w:tgtFrame="_blank" w:history="1">
-        <w:r>
-          <w:rPr>
-            <w:rStyle w:val="Hyperlink"/>
-            <w:b/>
-            <w:bCs/>
-          </w:rPr>
-          <w:t>Convert HTML to PDF in Azure App Service</w:t>
-        </w:r>
-      </w:hyperlink>
-      <w:r>
-        <w:br/>
-      </w:r>
-      <w:hyperlink r:id="rId28" w:tgtFrame="_blank" w:history="1">
-        <w:r>
-          <w:rPr>
-            <w:rStyle w:val="Hyperlink"/>
-            <w:b/>
-            <w:bCs/>
-          </w:rPr>
-          <w:t>Convert HTML to PDF in Azure Function Linux</w:t>
-        </w:r>
-      </w:hyperlink>
-      <w:r>
-        <w:br/>
-      </w:r>
-      <w:hyperlink r:id="rId29" w:tgtFrame="_blank" w:history="1">
-        <w:r>
-          <w:rPr>
-            <w:rStyle w:val="Hyperlink"/>
-            <w:b/>
-            <w:bCs/>
-          </w:rPr>
-          <w:t>Convert HTML to PDF in Azure App Service Linux</w:t>
-        </w:r>
-      </w:hyperlink>
-      <w:r>
-        <w:br/>
-      </w:r>
-      <w:hyperlink r:id="rId30" w:tgtFrame="_blank" w:history="1">
-        <w:r>
-          <w:rPr>
-            <w:rStyle w:val="Hyperlink"/>
-            <w:b/>
-            <w:bCs/>
-          </w:rPr>
-          <w:t>Convert HTML to PDF in docker</w:t>
-        </w:r>
-      </w:hyperlink>
-    </w:p>
-    <w:p>
-      <w:r>
-        <w:t>Starting with v16.2.0.x, if you reference the Syncfusion® assemblies from the trial setup or the NuGet feed, include a license key in your projects. Refer to the </w:t>
-      </w:r>
-      <w:hyperlink r:id="rId31" w:tgtFrame="_blank" w:history="1">
-        <w:r>
-          <w:rPr>
-            <w:rStyle w:val="Hyperlink"/>
-            <w:b/>
-            <w:bCs/>
-          </w:rPr>
-          <w:t>link</w:t>
-        </w:r>
-      </w:hyperlink>
-      <w:r>
-        <w:t> to learn about generating and registering the Syncfusion® license key in your application to use the components without trail message.</w:t>
+        <w:t xml:space="preserve">, where you'll find various </w:t>
+      </w:r>
+      <w:r>
+        <w:t>options,</w:t>
+      </w:r>
+      <w:r>
+        <w:t xml:space="preserve"> such as converting a URL to PDF, HTML string to PDF, and handling hyperlinks.</w:t>
+      </w:r>
+    </w:p>
+    <w:p>
+      <w:pPr>
+        <w:rPr>
+          <w:b/>
+          <w:bCs/>
+        </w:rPr>
+      </w:pPr>
+      <w:r>
+        <w:rPr>
+          <w:b/>
+          <w:bCs/>
+        </w:rPr>
+        <w:t>Conclusion</w:t>
       </w:r>
     </w:p>
     <w:p>
@@ -2154,7 +1569,7 @@
       <w:r>
         <w:t>You can refer to our </w:t>
       </w:r>
-      <w:hyperlink r:id="rId32" w:tgtFrame="_blank" w:history="1">
+      <w:hyperlink r:id="rId22" w:tgtFrame="_blank" w:history="1">
         <w:r>
           <w:rPr>
             <w:rStyle w:val="Hyperlink"/>
@@ -2167,7 +1582,7 @@
       <w:r>
         <w:t> page to know about its other groundbreaking feature representations. You can also explore our </w:t>
       </w:r>
-      <w:hyperlink r:id="rId33" w:anchor="/material" w:tgtFrame="_blank" w:history="1">
+      <w:hyperlink r:id="rId23" w:anchor="/material" w:tgtFrame="_blank" w:history="1">
         <w:r>
           <w:rPr>
             <w:rStyle w:val="Hyperlink"/>
@@ -2185,7 +1600,7 @@
       <w:r>
         <w:t>For current customers, you can check out our </w:t>
       </w:r>
-      <w:hyperlink r:id="rId34" w:tgtFrame="_blank" w:history="1">
+      <w:hyperlink r:id="rId24" w:tgtFrame="_blank" w:history="1">
         <w:r>
           <w:rPr>
             <w:rStyle w:val="Hyperlink"/>
@@ -2198,7 +1613,7 @@
       <w:r>
         <w:t> Core components from the </w:t>
       </w:r>
-      <w:hyperlink r:id="rId35" w:tgtFrame="_blank" w:history="1">
+      <w:hyperlink r:id="rId25" w:tgtFrame="_blank" w:history="1">
         <w:r>
           <w:rPr>
             <w:rStyle w:val="Hyperlink"/>
@@ -2211,7 +1626,7 @@
       <w:r>
         <w:t> page. If you are new to Syncfusion®, you can try our 30-day </w:t>
       </w:r>
-      <w:hyperlink r:id="rId36" w:tgtFrame="_blank" w:history="1">
+      <w:hyperlink r:id="rId26" w:tgtFrame="_blank" w:history="1">
         <w:r>
           <w:rPr>
             <w:rStyle w:val="Hyperlink"/>
@@ -2224,7 +1639,7 @@
       <w:r>
         <w:t> to check out our </w:t>
       </w:r>
-      <w:hyperlink r:id="rId37" w:tgtFrame="_blank" w:history="1">
+      <w:hyperlink r:id="rId27" w:tgtFrame="_blank" w:history="1">
         <w:r>
           <w:rPr>
             <w:rStyle w:val="Hyperlink"/>
@@ -2237,7 +1652,7 @@
       <w:r>
         <w:t> Core PDF and other </w:t>
       </w:r>
-      <w:hyperlink r:id="rId38" w:tgtFrame="_blank" w:history="1">
+      <w:hyperlink r:id="rId28" w:tgtFrame="_blank" w:history="1">
         <w:r>
           <w:rPr>
             <w:rStyle w:val="Hyperlink"/>
@@ -2253,17 +1668,9 @@
     </w:p>
     <w:p>
       <w:r>
-        <w:t xml:space="preserve">If you have any queries or require clarifications, please let us know in </w:t>
-      </w:r>
-      <w:proofErr w:type="gramStart"/>
-      <w:r>
-        <w:t>comments</w:t>
-      </w:r>
-      <w:proofErr w:type="gramEnd"/>
-      <w:r>
-        <w:t xml:space="preserve"> below. You can also contact us through our </w:t>
-      </w:r>
-      <w:hyperlink r:id="rId39" w:tgtFrame="_blank" w:history="1">
+        <w:t>If you have any queries or require clarifications, please let us know in comments below. You can also contact us through our </w:t>
+      </w:r>
+      <w:hyperlink r:id="rId29" w:tgtFrame="_blank" w:history="1">
         <w:r>
           <w:rPr>
             <w:rStyle w:val="Hyperlink"/>
@@ -2276,7 +1683,7 @@
       <w:r>
         <w:t>, </w:t>
       </w:r>
-      <w:hyperlink r:id="rId40" w:tgtFrame="_blank" w:history="1">
+      <w:hyperlink r:id="rId30" w:tgtFrame="_blank" w:history="1">
         <w:r>
           <w:rPr>
             <w:rStyle w:val="Hyperlink"/>
@@ -2289,7 +1696,7 @@
       <w:r>
         <w:t>, or </w:t>
       </w:r>
-      <w:hyperlink r:id="rId41" w:tgtFrame="_blank" w:history="1">
+      <w:hyperlink r:id="rId31" w:tgtFrame="_blank" w:history="1">
         <w:r>
           <w:rPr>
             <w:rStyle w:val="Hyperlink"/>
@@ -3253,6 +2660,25 @@
       <w:shd w:val="clear" w:color="auto" w:fill="E1DFDD"/>
     </w:rPr>
   </w:style>
+  <w:style w:type="table" w:styleId="TableGrid">
+    <w:name w:val="Table Grid"/>
+    <w:basedOn w:val="TableNormal"/>
+    <w:uiPriority w:val="39"/>
+    <w:rsid w:val="00992DE7"/>
+    <w:pPr>
+      <w:spacing w:after="0" w:line="240" w:lineRule="auto"/>
+    </w:pPr>
+    <w:tblPr>
+      <w:tblBorders>
+        <w:top w:val="single" w:sz="4" w:space="0" w:color="auto"/>
+        <w:left w:val="single" w:sz="4" w:space="0" w:color="auto"/>
+        <w:bottom w:val="single" w:sz="4" w:space="0" w:color="auto"/>
+        <w:right w:val="single" w:sz="4" w:space="0" w:color="auto"/>
+        <w:insideH w:val="single" w:sz="4" w:space="0" w:color="auto"/>
+        <w:insideV w:val="single" w:sz="4" w:space="0" w:color="auto"/>
+      </w:tblBorders>
+    </w:tblPr>
+  </w:style>
 </w:styles>
 </file>
 

</xml_diff>